<commit_message>
changed death stuff added fade
</commit_message>
<xml_diff>
--- a/FinalAlchemist/assets/textPrompts.docx
+++ b/FinalAlchemist/assets/textPrompts.docx
@@ -1,33 +1,7 @@
 
 <file path=word/document.xml><?xml version="1.0" encoding="utf-8"?>
-<w:document xmlns:wpc="http://schemas.microsoft.com/office/word/2010/wordprocessingCanvas" xmlns:mc="http://schemas.openxmlformats.org/markup-compatibility/2006" xmlns:o="urn:schemas-microsoft-com:office:office" xmlns:r="http://schemas.openxmlformats.org/officeDocument/2006/relationships" xmlns:m="http://schemas.openxmlformats.org/officeDocument/2006/math" xmlns:v="urn:schemas-microsoft-com:vml" xmlns:wp14="http://schemas.microsoft.com/office/word/2010/wordprocessingDrawing" xmlns:wp="http://schemas.openxmlformats.org/drawingml/2006/wordprocessingDrawing" xmlns:w10="urn:schemas-microsoft-com:office:word" xmlns:w="http://schemas.openxmlformats.org/wordprocessingml/2006/main" xmlns:w14="http://schemas.microsoft.com/office/word/2010/wordml" xmlns:w15="http://schemas.microsoft.com/office/word/2012/wordml" xmlns:wpg="http://schemas.microsoft.com/office/word/2010/wordprocessingGroup" xmlns:wpi="http://schemas.microsoft.com/office/word/2010/wordprocessingInk" xmlns:wne="http://schemas.microsoft.com/office/word/2006/wordml" xmlns:wps="http://schemas.microsoft.com/office/word/2010/wordprocessingShape" mc:Ignorable="w14 w15 wp14">
+<w:document xmlns:wpc="http://schemas.microsoft.com/office/word/2010/wordprocessingCanvas" xmlns:cx="http://schemas.microsoft.com/office/drawing/2014/chartex" xmlns:cx1="http://schemas.microsoft.com/office/drawing/2015/9/8/chartex" xmlns:mc="http://schemas.openxmlformats.org/markup-compatibility/2006" xmlns:o="urn:schemas-microsoft-com:office:office" xmlns:r="http://schemas.openxmlformats.org/officeDocument/2006/relationships" xmlns:m="http://schemas.openxmlformats.org/officeDocument/2006/math" xmlns:v="urn:schemas-microsoft-com:vml" xmlns:wp14="http://schemas.microsoft.com/office/word/2010/wordprocessingDrawing" xmlns:wp="http://schemas.openxmlformats.org/drawingml/2006/wordprocessingDrawing" xmlns:w10="urn:schemas-microsoft-com:office:word" xmlns:w="http://schemas.openxmlformats.org/wordprocessingml/2006/main" xmlns:w14="http://schemas.microsoft.com/office/word/2010/wordml" xmlns:w15="http://schemas.microsoft.com/office/word/2012/wordml" xmlns:w16se="http://schemas.microsoft.com/office/word/2015/wordml/symex" xmlns:wpg="http://schemas.microsoft.com/office/word/2010/wordprocessingGroup" xmlns:wpi="http://schemas.microsoft.com/office/word/2010/wordprocessingInk" xmlns:wne="http://schemas.microsoft.com/office/word/2006/wordml" xmlns:wps="http://schemas.microsoft.com/office/word/2010/wordprocessingShape" mc:Ignorable="w14 w15 w16se wp14">
   <w:body>
-    <w:p>
-      <w:pPr>
-        <w:spacing w:after="240" w:line="240" w:lineRule="auto"/>
-        <w:rPr>
-          <w:rFonts w:ascii="Times New Roman" w:eastAsia="Times New Roman" w:hAnsi="Times New Roman" w:cs="Times New Roman"/>
-          <w:sz w:val="24"/>
-          <w:szCs w:val="24"/>
-        </w:rPr>
-      </w:pPr>
-      <w:r>
-        <w:rPr>
-          <w:rFonts w:ascii="Times New Roman" w:eastAsia="Times New Roman" w:hAnsi="Times New Roman" w:cs="Times New Roman"/>
-          <w:sz w:val="24"/>
-          <w:szCs w:val="24"/>
-        </w:rPr>
-        <w:br/>
-      </w:r>
-      <w:r>
-        <w:rPr>
-          <w:rFonts w:ascii="Times New Roman" w:eastAsia="Times New Roman" w:hAnsi="Times New Roman" w:cs="Times New Roman"/>
-          <w:sz w:val="24"/>
-          <w:szCs w:val="24"/>
-        </w:rPr>
-        <w:br/>
-      </w:r>
-    </w:p>
     <w:p>
       <w:pPr>
         <w:spacing w:after="0" w:line="240" w:lineRule="auto"/>
@@ -198,35 +172,47 @@
           <w:iCs/>
           <w:color w:val="000000"/>
         </w:rPr>
-        <w:t>Quaffing the water</w:t>
-      </w:r>
-    </w:p>
-    <w:p>
-      <w:pPr>
-        <w:spacing w:after="0" w:line="240" w:lineRule="auto"/>
-        <w:rPr>
-          <w:rFonts w:ascii="Times New Roman" w:eastAsia="Times New Roman" w:hAnsi="Times New Roman" w:cs="Times New Roman"/>
-          <w:sz w:val="24"/>
-          <w:szCs w:val="24"/>
-        </w:rPr>
-      </w:pPr>
-      <w:r>
-        <w:rPr>
-          <w:rFonts w:ascii="Arial" w:eastAsia="Times New Roman" w:hAnsi="Arial" w:cs="Arial"/>
-          <w:color w:val="000000"/>
-        </w:rPr>
-        <w:t xml:space="preserve">The water tastes stale, and is warm from the sun. / Since you see no recycle bin nearby, you decide to hold onto the bottle. </w:t>
-      </w:r>
-    </w:p>
-    <w:p>
-      <w:pPr>
-        <w:spacing w:after="0" w:line="240" w:lineRule="auto"/>
-        <w:rPr>
-          <w:rFonts w:ascii="Times New Roman" w:eastAsia="Times New Roman" w:hAnsi="Times New Roman" w:cs="Times New Roman"/>
-          <w:sz w:val="24"/>
-          <w:szCs w:val="24"/>
-        </w:rPr>
-      </w:pPr>
+        <w:t>Entering level 1</w:t>
+      </w:r>
+    </w:p>
+    <w:p>
+      <w:pPr>
+        <w:spacing w:after="0" w:line="240" w:lineRule="auto"/>
+        <w:rPr>
+          <w:rFonts w:ascii="Times New Roman" w:eastAsia="Times New Roman" w:hAnsi="Times New Roman" w:cs="Times New Roman"/>
+          <w:sz w:val="24"/>
+          <w:szCs w:val="24"/>
+        </w:rPr>
+      </w:pPr>
+      <w:r>
+        <w:rPr>
+          <w:rFonts w:ascii="Arial" w:eastAsia="Times New Roman" w:hAnsi="Arial" w:cs="Arial"/>
+          <w:color w:val="000000"/>
+        </w:rPr>
+        <w:t>This floor seems like a derelict maintenance passage. / It’s dusty and smells faintly of something sharp. / Perhaps cleaner?</w:t>
+      </w:r>
+    </w:p>
+    <w:p>
+      <w:pPr>
+        <w:spacing w:after="240" w:line="240" w:lineRule="auto"/>
+        <w:rPr>
+          <w:rFonts w:ascii="Times New Roman" w:eastAsia="Times New Roman" w:hAnsi="Times New Roman" w:cs="Times New Roman"/>
+          <w:sz w:val="24"/>
+          <w:szCs w:val="24"/>
+        </w:rPr>
+      </w:pPr>
+    </w:p>
+    <w:p>
+      <w:pPr>
+        <w:spacing w:after="240" w:line="240" w:lineRule="auto"/>
+        <w:rPr>
+          <w:rFonts w:ascii="Times New Roman" w:eastAsia="Times New Roman" w:hAnsi="Times New Roman" w:cs="Times New Roman"/>
+          <w:sz w:val="24"/>
+          <w:szCs w:val="24"/>
+        </w:rPr>
+      </w:pPr>
+      <w:bookmarkStart w:id="0" w:name="_GoBack"/>
+      <w:bookmarkEnd w:id="0"/>
     </w:p>
     <w:p>
       <w:pPr>
@@ -244,24 +230,7 @@
           <w:iCs/>
           <w:color w:val="000000"/>
         </w:rPr>
-        <w:t>Jumping off of the building</w:t>
-      </w:r>
-    </w:p>
-    <w:p>
-      <w:pPr>
-        <w:spacing w:after="0" w:line="240" w:lineRule="auto"/>
-        <w:rPr>
-          <w:rFonts w:ascii="Times New Roman" w:eastAsia="Times New Roman" w:hAnsi="Times New Roman" w:cs="Times New Roman"/>
-          <w:sz w:val="24"/>
-          <w:szCs w:val="24"/>
-        </w:rPr>
-      </w:pPr>
-      <w:r>
-        <w:rPr>
-          <w:rFonts w:ascii="Arial" w:eastAsia="Times New Roman" w:hAnsi="Arial" w:cs="Arial"/>
-          <w:color w:val="000000"/>
-        </w:rPr>
-        <w:t xml:space="preserve">You forget that you are no longer wearing a parachute, and spread yourself thinly over the distant pavement. / Why did you do that? </w:t>
+        <w:t>Potion Description (pause screen):</w:t>
       </w:r>
     </w:p>
     <w:p>
@@ -290,24 +259,14 @@
           <w:iCs/>
           <w:color w:val="000000"/>
         </w:rPr>
-        <w:t>Entering level 1</w:t>
-      </w:r>
-    </w:p>
-    <w:p>
-      <w:pPr>
-        <w:spacing w:after="0" w:line="240" w:lineRule="auto"/>
-        <w:rPr>
-          <w:rFonts w:ascii="Times New Roman" w:eastAsia="Times New Roman" w:hAnsi="Times New Roman" w:cs="Times New Roman"/>
-          <w:sz w:val="24"/>
-          <w:szCs w:val="24"/>
-        </w:rPr>
-      </w:pPr>
-      <w:r>
-        <w:rPr>
-          <w:rFonts w:ascii="Arial" w:eastAsia="Times New Roman" w:hAnsi="Arial" w:cs="Arial"/>
-          <w:color w:val="000000"/>
-        </w:rPr>
-        <w:t>This floor seems like a derelict maintenance passage. / It’s dusty and smells faintly of something sharp. / Perhaps cleaner?</w:t>
+        <w:t xml:space="preserve">Red: </w:t>
+      </w:r>
+      <w:r>
+        <w:rPr>
+          <w:rFonts w:ascii="Arial" w:eastAsia="Times New Roman" w:hAnsi="Arial" w:cs="Arial"/>
+          <w:color w:val="000000"/>
+        </w:rPr>
+        <w:t>Despite coming out of what seemed like a cooler, the liquid in this bottle is unmistakably warm.  </w:t>
       </w:r>
     </w:p>
     <w:p>
@@ -336,56 +295,14 @@
           <w:iCs/>
           <w:color w:val="000000"/>
         </w:rPr>
-        <w:t>Filling the bottle from a dispenser (first time)</w:t>
-      </w:r>
-    </w:p>
-    <w:p>
-      <w:pPr>
-        <w:spacing w:after="0" w:line="240" w:lineRule="auto"/>
-        <w:rPr>
-          <w:rFonts w:ascii="Times New Roman" w:eastAsia="Times New Roman" w:hAnsi="Times New Roman" w:cs="Times New Roman"/>
-          <w:sz w:val="24"/>
-          <w:szCs w:val="24"/>
-        </w:rPr>
-      </w:pPr>
-      <w:r>
-        <w:rPr>
-          <w:rFonts w:ascii="Arial" w:eastAsia="Times New Roman" w:hAnsi="Arial" w:cs="Arial"/>
-          <w:color w:val="000000"/>
-        </w:rPr>
-        <w:t xml:space="preserve">You fill your bottle with </w:t>
-      </w:r>
-      <w:proofErr w:type="gramStart"/>
-      <w:r>
-        <w:rPr>
-          <w:rFonts w:ascii="Arial" w:eastAsia="Times New Roman" w:hAnsi="Arial" w:cs="Arial"/>
-          <w:color w:val="000000"/>
-        </w:rPr>
-        <w:t>a(</w:t>
-      </w:r>
-      <w:proofErr w:type="gramEnd"/>
-      <w:r>
-        <w:rPr>
-          <w:rFonts w:ascii="Arial" w:eastAsia="Times New Roman" w:hAnsi="Arial" w:cs="Arial"/>
-          <w:color w:val="000000"/>
-        </w:rPr>
-        <w:t>n) (runny/thick/</w:t>
-      </w:r>
-      <w:proofErr w:type="spellStart"/>
-      <w:r>
-        <w:rPr>
-          <w:rFonts w:ascii="Arial" w:eastAsia="Times New Roman" w:hAnsi="Arial" w:cs="Arial"/>
-          <w:color w:val="000000"/>
-        </w:rPr>
-        <w:t>ichorous</w:t>
-      </w:r>
-      <w:proofErr w:type="spellEnd"/>
-      <w:r>
-        <w:rPr>
-          <w:rFonts w:ascii="Arial" w:eastAsia="Times New Roman" w:hAnsi="Arial" w:cs="Arial"/>
-          <w:color w:val="000000"/>
-        </w:rPr>
-        <w:t>) (Blue/Red/Yellow) liquid from the cooler.</w:t>
+        <w:t xml:space="preserve">Blue: </w:t>
+      </w:r>
+      <w:r>
+        <w:rPr>
+          <w:rFonts w:ascii="Arial" w:eastAsia="Times New Roman" w:hAnsi="Arial" w:cs="Arial"/>
+          <w:color w:val="000000"/>
+        </w:rPr>
+        <w:t>If you watch the bottle out of the corner of your eye, sometimes it seems like there’s nothing at all in it.</w:t>
       </w:r>
     </w:p>
     <w:p>
@@ -414,24 +331,14 @@
           <w:iCs/>
           <w:color w:val="000000"/>
         </w:rPr>
-        <w:t>Dying from fall Damage</w:t>
-      </w:r>
-    </w:p>
-    <w:p>
-      <w:pPr>
-        <w:spacing w:after="0" w:line="240" w:lineRule="auto"/>
-        <w:rPr>
-          <w:rFonts w:ascii="Times New Roman" w:eastAsia="Times New Roman" w:hAnsi="Times New Roman" w:cs="Times New Roman"/>
-          <w:sz w:val="24"/>
-          <w:szCs w:val="24"/>
-        </w:rPr>
-      </w:pPr>
-      <w:r>
-        <w:rPr>
-          <w:rFonts w:ascii="Arial" w:eastAsia="Times New Roman" w:hAnsi="Arial" w:cs="Arial"/>
-          <w:color w:val="000000"/>
-        </w:rPr>
-        <w:t>You slam into the ground a little too quickly. / You black out. / Forever.</w:t>
+        <w:t xml:space="preserve">Yellow: </w:t>
+      </w:r>
+      <w:r>
+        <w:rPr>
+          <w:rFonts w:ascii="Arial" w:eastAsia="Times New Roman" w:hAnsi="Arial" w:cs="Arial"/>
+          <w:color w:val="000000"/>
+        </w:rPr>
+        <w:t>The liquid in the bottle is swirling around quickly, creating a weird gyroscopic effect.</w:t>
       </w:r>
     </w:p>
     <w:p>
@@ -460,29 +367,19 @@
           <w:iCs/>
           <w:color w:val="000000"/>
         </w:rPr>
-        <w:t>Dying from bullet damage</w:t>
-      </w:r>
-    </w:p>
-    <w:p>
-      <w:pPr>
-        <w:spacing w:after="0" w:line="240" w:lineRule="auto"/>
-        <w:rPr>
-          <w:rFonts w:ascii="Times New Roman" w:eastAsia="Times New Roman" w:hAnsi="Times New Roman" w:cs="Times New Roman"/>
-          <w:sz w:val="24"/>
-          <w:szCs w:val="24"/>
-        </w:rPr>
-      </w:pPr>
-      <w:r>
-        <w:rPr>
-          <w:rFonts w:ascii="Arial" w:eastAsia="Times New Roman" w:hAnsi="Arial" w:cs="Arial"/>
-          <w:color w:val="000000"/>
-        </w:rPr>
-        <w:t>You are riddled with small holes. / This kills you.</w:t>
-      </w:r>
-    </w:p>
-    <w:p>
-      <w:pPr>
-        <w:spacing w:after="240" w:line="240" w:lineRule="auto"/>
+        <w:t xml:space="preserve">Orange: </w:t>
+      </w:r>
+      <w:r>
+        <w:rPr>
+          <w:rFonts w:ascii="Arial" w:eastAsia="Times New Roman" w:hAnsi="Arial" w:cs="Arial"/>
+          <w:color w:val="000000"/>
+        </w:rPr>
+        <w:t>The bottle is almost painfully hot, and the liquid within seems to be full of roiling smoke.</w:t>
+      </w:r>
+    </w:p>
+    <w:p>
+      <w:pPr>
+        <w:spacing w:after="0" w:line="240" w:lineRule="auto"/>
         <w:rPr>
           <w:rFonts w:ascii="Times New Roman" w:eastAsia="Times New Roman" w:hAnsi="Times New Roman" w:cs="Times New Roman"/>
           <w:sz w:val="24"/>
@@ -506,7 +403,14 @@
           <w:iCs/>
           <w:color w:val="000000"/>
         </w:rPr>
-        <w:t>Drinking a Potion (first time)</w:t>
+        <w:t xml:space="preserve">Purple: </w:t>
+      </w:r>
+      <w:r>
+        <w:rPr>
+          <w:rFonts w:ascii="Arial" w:eastAsia="Times New Roman" w:hAnsi="Arial" w:cs="Arial"/>
+          <w:color w:val="000000"/>
+        </w:rPr>
+        <w:t>The bottle seems so light, it seems full of air.</w:t>
       </w:r>
     </w:p>
     <w:p>
@@ -535,187 +439,6 @@
           <w:iCs/>
           <w:color w:val="000000"/>
         </w:rPr>
-        <w:t xml:space="preserve">Red: </w:t>
-      </w:r>
-      <w:r>
-        <w:rPr>
-          <w:rFonts w:ascii="Arial" w:eastAsia="Times New Roman" w:hAnsi="Arial" w:cs="Arial"/>
-          <w:color w:val="000000"/>
-        </w:rPr>
-        <w:t>The red liquid tastes like Tabasco sauce mixed with liquor. / Fire wreaths your form.  </w:t>
-      </w:r>
-    </w:p>
-    <w:p>
-      <w:pPr>
-        <w:spacing w:after="0" w:line="240" w:lineRule="auto"/>
-        <w:rPr>
-          <w:rFonts w:ascii="Times New Roman" w:eastAsia="Times New Roman" w:hAnsi="Times New Roman" w:cs="Times New Roman"/>
-          <w:sz w:val="24"/>
-          <w:szCs w:val="24"/>
-        </w:rPr>
-      </w:pPr>
-    </w:p>
-    <w:p>
-      <w:pPr>
-        <w:spacing w:after="0" w:line="240" w:lineRule="auto"/>
-        <w:rPr>
-          <w:rFonts w:ascii="Times New Roman" w:eastAsia="Times New Roman" w:hAnsi="Times New Roman" w:cs="Times New Roman"/>
-          <w:sz w:val="24"/>
-          <w:szCs w:val="24"/>
-        </w:rPr>
-      </w:pPr>
-      <w:r>
-        <w:rPr>
-          <w:rFonts w:ascii="Arial" w:eastAsia="Times New Roman" w:hAnsi="Arial" w:cs="Arial"/>
-          <w:i/>
-          <w:iCs/>
-          <w:color w:val="000000"/>
-        </w:rPr>
-        <w:t xml:space="preserve">Blue: </w:t>
-      </w:r>
-      <w:r>
-        <w:rPr>
-          <w:rFonts w:ascii="Arial" w:eastAsia="Times New Roman" w:hAnsi="Arial" w:cs="Arial"/>
-          <w:color w:val="000000"/>
-        </w:rPr>
-        <w:t>Your palate cannot detect any taste. / Gee! All of a sudden, you can see right through yourself!</w:t>
-      </w:r>
-    </w:p>
-    <w:p>
-      <w:pPr>
-        <w:spacing w:after="0" w:line="240" w:lineRule="auto"/>
-        <w:rPr>
-          <w:rFonts w:ascii="Times New Roman" w:eastAsia="Times New Roman" w:hAnsi="Times New Roman" w:cs="Times New Roman"/>
-          <w:sz w:val="24"/>
-          <w:szCs w:val="24"/>
-        </w:rPr>
-      </w:pPr>
-    </w:p>
-    <w:p>
-      <w:pPr>
-        <w:spacing w:after="0" w:line="240" w:lineRule="auto"/>
-        <w:rPr>
-          <w:rFonts w:ascii="Times New Roman" w:eastAsia="Times New Roman" w:hAnsi="Times New Roman" w:cs="Times New Roman"/>
-          <w:sz w:val="24"/>
-          <w:szCs w:val="24"/>
-        </w:rPr>
-      </w:pPr>
-      <w:r>
-        <w:rPr>
-          <w:rFonts w:ascii="Arial" w:eastAsia="Times New Roman" w:hAnsi="Arial" w:cs="Arial"/>
-          <w:i/>
-          <w:iCs/>
-          <w:color w:val="000000"/>
-        </w:rPr>
-        <w:t xml:space="preserve">Yellow: </w:t>
-      </w:r>
-      <w:r>
-        <w:rPr>
-          <w:rFonts w:ascii="Arial" w:eastAsia="Times New Roman" w:hAnsi="Arial" w:cs="Arial"/>
-          <w:color w:val="000000"/>
-        </w:rPr>
-        <w:t>You slug the fluid too quickly to determine what it tastes like. Time seems to slow to a crawl as you speed up.  </w:t>
-      </w:r>
-    </w:p>
-    <w:p>
-      <w:pPr>
-        <w:spacing w:after="0" w:line="240" w:lineRule="auto"/>
-        <w:rPr>
-          <w:rFonts w:ascii="Times New Roman" w:eastAsia="Times New Roman" w:hAnsi="Times New Roman" w:cs="Times New Roman"/>
-          <w:sz w:val="24"/>
-          <w:szCs w:val="24"/>
-        </w:rPr>
-      </w:pPr>
-    </w:p>
-    <w:p>
-      <w:pPr>
-        <w:spacing w:after="0" w:line="240" w:lineRule="auto"/>
-        <w:rPr>
-          <w:rFonts w:ascii="Times New Roman" w:eastAsia="Times New Roman" w:hAnsi="Times New Roman" w:cs="Times New Roman"/>
-          <w:sz w:val="24"/>
-          <w:szCs w:val="24"/>
-        </w:rPr>
-      </w:pPr>
-      <w:r>
-        <w:rPr>
-          <w:rFonts w:ascii="Arial" w:eastAsia="Times New Roman" w:hAnsi="Arial" w:cs="Arial"/>
-          <w:i/>
-          <w:iCs/>
-          <w:color w:val="000000"/>
-        </w:rPr>
-        <w:t xml:space="preserve">Orange: </w:t>
-      </w:r>
-      <w:r>
-        <w:rPr>
-          <w:rFonts w:ascii="Arial" w:eastAsia="Times New Roman" w:hAnsi="Arial" w:cs="Arial"/>
-          <w:color w:val="000000"/>
-        </w:rPr>
-        <w:t>This tastes like the inside of a nuclear reactor! / Your guts boil with voracious flames, and you can barely hold back. (Press C to release)</w:t>
-      </w:r>
-    </w:p>
-    <w:p>
-      <w:pPr>
-        <w:spacing w:after="0" w:line="240" w:lineRule="auto"/>
-        <w:rPr>
-          <w:rFonts w:ascii="Times New Roman" w:eastAsia="Times New Roman" w:hAnsi="Times New Roman" w:cs="Times New Roman"/>
-          <w:sz w:val="24"/>
-          <w:szCs w:val="24"/>
-        </w:rPr>
-      </w:pPr>
-    </w:p>
-    <w:p>
-      <w:pPr>
-        <w:spacing w:after="0" w:line="240" w:lineRule="auto"/>
-        <w:rPr>
-          <w:rFonts w:ascii="Times New Roman" w:eastAsia="Times New Roman" w:hAnsi="Times New Roman" w:cs="Times New Roman"/>
-          <w:sz w:val="24"/>
-          <w:szCs w:val="24"/>
-        </w:rPr>
-      </w:pPr>
-      <w:r>
-        <w:rPr>
-          <w:rFonts w:ascii="Arial" w:eastAsia="Times New Roman" w:hAnsi="Arial" w:cs="Arial"/>
-          <w:i/>
-          <w:iCs/>
-          <w:color w:val="000000"/>
-        </w:rPr>
-        <w:lastRenderedPageBreak/>
-        <w:t xml:space="preserve">Purple: </w:t>
-      </w:r>
-      <w:r>
-        <w:rPr>
-          <w:rFonts w:ascii="Arial" w:eastAsia="Times New Roman" w:hAnsi="Arial" w:cs="Arial"/>
-          <w:color w:val="000000"/>
-        </w:rPr>
-        <w:t>The purple fluid tastes like lemon juice, but somehow, you taste it with your whole body, and not just your mouth. / Your form dissolves into a loose cloud.</w:t>
-      </w:r>
-    </w:p>
-    <w:p>
-      <w:pPr>
-        <w:spacing w:after="0" w:line="240" w:lineRule="auto"/>
-        <w:rPr>
-          <w:rFonts w:ascii="Times New Roman" w:eastAsia="Times New Roman" w:hAnsi="Times New Roman" w:cs="Times New Roman"/>
-          <w:sz w:val="24"/>
-          <w:szCs w:val="24"/>
-        </w:rPr>
-      </w:pPr>
-    </w:p>
-    <w:p>
-      <w:pPr>
-        <w:spacing w:after="0" w:line="240" w:lineRule="auto"/>
-        <w:rPr>
-          <w:rFonts w:ascii="Times New Roman" w:eastAsia="Times New Roman" w:hAnsi="Times New Roman" w:cs="Times New Roman"/>
-          <w:sz w:val="24"/>
-          <w:szCs w:val="24"/>
-        </w:rPr>
-      </w:pPr>
-      <w:r>
-        <w:rPr>
-          <w:rFonts w:ascii="Arial" w:eastAsia="Times New Roman" w:hAnsi="Arial" w:cs="Arial"/>
-          <w:i/>
-          <w:iCs/>
-          <w:color w:val="000000"/>
-        </w:rPr>
         <w:t xml:space="preserve">Green: </w:t>
       </w:r>
       <w:r>
@@ -723,366 +446,10 @@
           <w:rFonts w:ascii="Arial" w:eastAsia="Times New Roman" w:hAnsi="Arial" w:cs="Arial"/>
           <w:color w:val="000000"/>
         </w:rPr>
-        <w:t>This tastes gritty and tart, like an energy drink mixed with protein powder. / Your arms and legs feel fortified.</w:t>
-      </w:r>
-    </w:p>
-    <w:p>
-      <w:pPr>
-        <w:spacing w:after="240" w:line="240" w:lineRule="auto"/>
-        <w:rPr>
-          <w:rFonts w:ascii="Times New Roman" w:eastAsia="Times New Roman" w:hAnsi="Times New Roman" w:cs="Times New Roman"/>
-          <w:sz w:val="24"/>
-          <w:szCs w:val="24"/>
-        </w:rPr>
-      </w:pPr>
-    </w:p>
-    <w:p>
-      <w:pPr>
-        <w:spacing w:after="0" w:line="240" w:lineRule="auto"/>
-        <w:rPr>
-          <w:rFonts w:ascii="Times New Roman" w:eastAsia="Times New Roman" w:hAnsi="Times New Roman" w:cs="Times New Roman"/>
-          <w:sz w:val="24"/>
-          <w:szCs w:val="24"/>
-        </w:rPr>
-      </w:pPr>
-      <w:r>
-        <w:rPr>
-          <w:rFonts w:ascii="Arial" w:eastAsia="Times New Roman" w:hAnsi="Arial" w:cs="Arial"/>
-          <w:i/>
-          <w:iCs/>
-          <w:color w:val="000000"/>
-        </w:rPr>
-        <w:t>Burning a burnable surface (first time)</w:t>
-      </w:r>
-    </w:p>
-    <w:p>
-      <w:pPr>
-        <w:spacing w:after="0" w:line="240" w:lineRule="auto"/>
-        <w:rPr>
-          <w:rFonts w:ascii="Times New Roman" w:eastAsia="Times New Roman" w:hAnsi="Times New Roman" w:cs="Times New Roman"/>
-          <w:sz w:val="24"/>
-          <w:szCs w:val="24"/>
-        </w:rPr>
-      </w:pPr>
-      <w:r>
-        <w:rPr>
-          <w:rFonts w:ascii="Arial" w:eastAsia="Times New Roman" w:hAnsi="Arial" w:cs="Arial"/>
-          <w:color w:val="000000"/>
-        </w:rPr>
-        <w:t xml:space="preserve">The wood </w:t>
-      </w:r>
-      <w:proofErr w:type="spellStart"/>
-      <w:r>
-        <w:rPr>
-          <w:rFonts w:ascii="Arial" w:eastAsia="Times New Roman" w:hAnsi="Arial" w:cs="Arial"/>
-          <w:color w:val="000000"/>
-        </w:rPr>
-        <w:t>chars</w:t>
-      </w:r>
-      <w:proofErr w:type="spellEnd"/>
-      <w:r>
-        <w:rPr>
-          <w:rFonts w:ascii="Arial" w:eastAsia="Times New Roman" w:hAnsi="Arial" w:cs="Arial"/>
-          <w:color w:val="000000"/>
-        </w:rPr>
-        <w:t xml:space="preserve"> and crumbles away at your touch.</w:t>
-      </w:r>
-    </w:p>
-    <w:p>
-      <w:pPr>
-        <w:spacing w:after="0" w:line="240" w:lineRule="auto"/>
-        <w:rPr>
-          <w:rFonts w:ascii="Times New Roman" w:eastAsia="Times New Roman" w:hAnsi="Times New Roman" w:cs="Times New Roman"/>
-          <w:sz w:val="24"/>
-          <w:szCs w:val="24"/>
-        </w:rPr>
-      </w:pPr>
-    </w:p>
-    <w:p>
-      <w:pPr>
-        <w:spacing w:after="0" w:line="240" w:lineRule="auto"/>
-        <w:rPr>
-          <w:rFonts w:ascii="Times New Roman" w:eastAsia="Times New Roman" w:hAnsi="Times New Roman" w:cs="Times New Roman"/>
-          <w:sz w:val="24"/>
-          <w:szCs w:val="24"/>
-        </w:rPr>
-      </w:pPr>
-      <w:r>
-        <w:rPr>
-          <w:rFonts w:ascii="Arial" w:eastAsia="Times New Roman" w:hAnsi="Arial" w:cs="Arial"/>
-          <w:i/>
-          <w:iCs/>
-          <w:color w:val="000000"/>
-        </w:rPr>
-        <w:t>Blasting a Sentry with Dragon’s breath (first time)</w:t>
-      </w:r>
-    </w:p>
-    <w:p>
-      <w:pPr>
-        <w:spacing w:after="0" w:line="240" w:lineRule="auto"/>
-        <w:rPr>
-          <w:rFonts w:ascii="Times New Roman" w:eastAsia="Times New Roman" w:hAnsi="Times New Roman" w:cs="Times New Roman"/>
-          <w:sz w:val="24"/>
-          <w:szCs w:val="24"/>
-        </w:rPr>
-      </w:pPr>
-      <w:r>
-        <w:rPr>
-          <w:rFonts w:ascii="Arial" w:eastAsia="Times New Roman" w:hAnsi="Arial" w:cs="Arial"/>
-          <w:color w:val="000000"/>
-        </w:rPr>
-        <w:t>The sentry melts into slag.</w:t>
-      </w:r>
-    </w:p>
-    <w:p>
-      <w:pPr>
-        <w:spacing w:after="240" w:line="240" w:lineRule="auto"/>
-        <w:rPr>
-          <w:rFonts w:ascii="Times New Roman" w:eastAsia="Times New Roman" w:hAnsi="Times New Roman" w:cs="Times New Roman"/>
-          <w:sz w:val="24"/>
-          <w:szCs w:val="24"/>
-        </w:rPr>
-      </w:pPr>
-    </w:p>
-    <w:p>
-      <w:pPr>
-        <w:spacing w:after="0" w:line="240" w:lineRule="auto"/>
-        <w:rPr>
-          <w:rFonts w:ascii="Times New Roman" w:eastAsia="Times New Roman" w:hAnsi="Times New Roman" w:cs="Times New Roman"/>
-          <w:sz w:val="24"/>
-          <w:szCs w:val="24"/>
-        </w:rPr>
-      </w:pPr>
-      <w:r>
-        <w:rPr>
-          <w:rFonts w:ascii="Arial" w:eastAsia="Times New Roman" w:hAnsi="Arial" w:cs="Arial"/>
-          <w:i/>
-          <w:iCs/>
-          <w:color w:val="000000"/>
-        </w:rPr>
-        <w:t>Potion Description (pause screen):</w:t>
-      </w:r>
-    </w:p>
-    <w:p>
-      <w:pPr>
-        <w:spacing w:after="0" w:line="240" w:lineRule="auto"/>
-        <w:rPr>
-          <w:rFonts w:ascii="Times New Roman" w:eastAsia="Times New Roman" w:hAnsi="Times New Roman" w:cs="Times New Roman"/>
-          <w:sz w:val="24"/>
-          <w:szCs w:val="24"/>
-        </w:rPr>
-      </w:pPr>
-    </w:p>
-    <w:p>
-      <w:pPr>
-        <w:spacing w:after="0" w:line="240" w:lineRule="auto"/>
-        <w:rPr>
-          <w:rFonts w:ascii="Times New Roman" w:eastAsia="Times New Roman" w:hAnsi="Times New Roman" w:cs="Times New Roman"/>
-          <w:sz w:val="24"/>
-          <w:szCs w:val="24"/>
-        </w:rPr>
-      </w:pPr>
-      <w:r>
-        <w:rPr>
-          <w:rFonts w:ascii="Arial" w:eastAsia="Times New Roman" w:hAnsi="Arial" w:cs="Arial"/>
-          <w:i/>
-          <w:iCs/>
-          <w:color w:val="000000"/>
-        </w:rPr>
-        <w:t xml:space="preserve">Red: </w:t>
-      </w:r>
-      <w:r>
-        <w:rPr>
-          <w:rFonts w:ascii="Arial" w:eastAsia="Times New Roman" w:hAnsi="Arial" w:cs="Arial"/>
-          <w:color w:val="000000"/>
-        </w:rPr>
-        <w:t>Despite coming out of what seemed like a cooler, the liquid in this bottle is unmistakably warm.  </w:t>
-      </w:r>
-    </w:p>
-    <w:p>
-      <w:pPr>
-        <w:spacing w:after="0" w:line="240" w:lineRule="auto"/>
-        <w:rPr>
-          <w:rFonts w:ascii="Times New Roman" w:eastAsia="Times New Roman" w:hAnsi="Times New Roman" w:cs="Times New Roman"/>
-          <w:sz w:val="24"/>
-          <w:szCs w:val="24"/>
-        </w:rPr>
-      </w:pPr>
-    </w:p>
-    <w:p>
-      <w:pPr>
-        <w:spacing w:after="0" w:line="240" w:lineRule="auto"/>
-        <w:rPr>
-          <w:rFonts w:ascii="Times New Roman" w:eastAsia="Times New Roman" w:hAnsi="Times New Roman" w:cs="Times New Roman"/>
-          <w:sz w:val="24"/>
-          <w:szCs w:val="24"/>
-        </w:rPr>
-      </w:pPr>
-      <w:r>
-        <w:rPr>
-          <w:rFonts w:ascii="Arial" w:eastAsia="Times New Roman" w:hAnsi="Arial" w:cs="Arial"/>
-          <w:i/>
-          <w:iCs/>
-          <w:color w:val="000000"/>
-        </w:rPr>
-        <w:t xml:space="preserve">Blue: </w:t>
-      </w:r>
-      <w:r>
-        <w:rPr>
-          <w:rFonts w:ascii="Arial" w:eastAsia="Times New Roman" w:hAnsi="Arial" w:cs="Arial"/>
-          <w:color w:val="000000"/>
-        </w:rPr>
-        <w:t>If you watch the bottle out of the corner of your eye, sometimes it seems like there’s nothing at all in it.</w:t>
-      </w:r>
-    </w:p>
-    <w:p>
-      <w:pPr>
-        <w:spacing w:after="0" w:line="240" w:lineRule="auto"/>
-        <w:rPr>
-          <w:rFonts w:ascii="Times New Roman" w:eastAsia="Times New Roman" w:hAnsi="Times New Roman" w:cs="Times New Roman"/>
-          <w:sz w:val="24"/>
-          <w:szCs w:val="24"/>
-        </w:rPr>
-      </w:pPr>
-    </w:p>
-    <w:p>
-      <w:pPr>
-        <w:spacing w:after="0" w:line="240" w:lineRule="auto"/>
-        <w:rPr>
-          <w:rFonts w:ascii="Times New Roman" w:eastAsia="Times New Roman" w:hAnsi="Times New Roman" w:cs="Times New Roman"/>
-          <w:sz w:val="24"/>
-          <w:szCs w:val="24"/>
-        </w:rPr>
-      </w:pPr>
-      <w:r>
-        <w:rPr>
-          <w:rFonts w:ascii="Arial" w:eastAsia="Times New Roman" w:hAnsi="Arial" w:cs="Arial"/>
-          <w:i/>
-          <w:iCs/>
-          <w:color w:val="000000"/>
-        </w:rPr>
-        <w:t xml:space="preserve">Yellow: </w:t>
-      </w:r>
-      <w:r>
-        <w:rPr>
-          <w:rFonts w:ascii="Arial" w:eastAsia="Times New Roman" w:hAnsi="Arial" w:cs="Arial"/>
-          <w:color w:val="000000"/>
-        </w:rPr>
-        <w:t>The liquid in the bottle is swirling around quickly, creating a weird gyroscopic effect.</w:t>
-      </w:r>
-    </w:p>
-    <w:p>
-      <w:pPr>
-        <w:spacing w:after="0" w:line="240" w:lineRule="auto"/>
-        <w:rPr>
-          <w:rFonts w:ascii="Times New Roman" w:eastAsia="Times New Roman" w:hAnsi="Times New Roman" w:cs="Times New Roman"/>
-          <w:sz w:val="24"/>
-          <w:szCs w:val="24"/>
-        </w:rPr>
-      </w:pPr>
-    </w:p>
-    <w:p>
-      <w:pPr>
-        <w:spacing w:after="0" w:line="240" w:lineRule="auto"/>
-        <w:rPr>
-          <w:rFonts w:ascii="Times New Roman" w:eastAsia="Times New Roman" w:hAnsi="Times New Roman" w:cs="Times New Roman"/>
-          <w:sz w:val="24"/>
-          <w:szCs w:val="24"/>
-        </w:rPr>
-      </w:pPr>
-      <w:r>
-        <w:rPr>
-          <w:rFonts w:ascii="Arial" w:eastAsia="Times New Roman" w:hAnsi="Arial" w:cs="Arial"/>
-          <w:i/>
-          <w:iCs/>
-          <w:color w:val="000000"/>
-        </w:rPr>
-        <w:t xml:space="preserve">Orange: </w:t>
-      </w:r>
-      <w:r>
-        <w:rPr>
-          <w:rFonts w:ascii="Arial" w:eastAsia="Times New Roman" w:hAnsi="Arial" w:cs="Arial"/>
-          <w:color w:val="000000"/>
-        </w:rPr>
-        <w:t>The bottle is almost painfully hot, and the liquid within seems to be full of roiling smoke.</w:t>
-      </w:r>
-    </w:p>
-    <w:p>
-      <w:pPr>
-        <w:spacing w:after="0" w:line="240" w:lineRule="auto"/>
-        <w:rPr>
-          <w:rFonts w:ascii="Times New Roman" w:eastAsia="Times New Roman" w:hAnsi="Times New Roman" w:cs="Times New Roman"/>
-          <w:sz w:val="24"/>
-          <w:szCs w:val="24"/>
-        </w:rPr>
-      </w:pPr>
-    </w:p>
-    <w:p>
-      <w:pPr>
-        <w:spacing w:after="0" w:line="240" w:lineRule="auto"/>
-        <w:rPr>
-          <w:rFonts w:ascii="Times New Roman" w:eastAsia="Times New Roman" w:hAnsi="Times New Roman" w:cs="Times New Roman"/>
-          <w:sz w:val="24"/>
-          <w:szCs w:val="24"/>
-        </w:rPr>
-      </w:pPr>
-      <w:r>
-        <w:rPr>
-          <w:rFonts w:ascii="Arial" w:eastAsia="Times New Roman" w:hAnsi="Arial" w:cs="Arial"/>
-          <w:i/>
-          <w:iCs/>
-          <w:color w:val="000000"/>
-        </w:rPr>
-        <w:t xml:space="preserve">Purple: </w:t>
-      </w:r>
-      <w:r>
-        <w:rPr>
-          <w:rFonts w:ascii="Arial" w:eastAsia="Times New Roman" w:hAnsi="Arial" w:cs="Arial"/>
-          <w:color w:val="000000"/>
-        </w:rPr>
-        <w:t>The bottle seems so light, it seems full of air.</w:t>
-      </w:r>
-    </w:p>
-    <w:p>
-      <w:pPr>
-        <w:spacing w:after="0" w:line="240" w:lineRule="auto"/>
-        <w:rPr>
-          <w:rFonts w:ascii="Times New Roman" w:eastAsia="Times New Roman" w:hAnsi="Times New Roman" w:cs="Times New Roman"/>
-          <w:sz w:val="24"/>
-          <w:szCs w:val="24"/>
-        </w:rPr>
-      </w:pPr>
-    </w:p>
-    <w:p>
-      <w:pPr>
-        <w:spacing w:after="0" w:line="240" w:lineRule="auto"/>
-        <w:rPr>
-          <w:rFonts w:ascii="Times New Roman" w:eastAsia="Times New Roman" w:hAnsi="Times New Roman" w:cs="Times New Roman"/>
-          <w:sz w:val="24"/>
-          <w:szCs w:val="24"/>
-        </w:rPr>
-      </w:pPr>
-      <w:r>
-        <w:rPr>
-          <w:rFonts w:ascii="Arial" w:eastAsia="Times New Roman" w:hAnsi="Arial" w:cs="Arial"/>
-          <w:i/>
-          <w:iCs/>
-          <w:color w:val="000000"/>
-        </w:rPr>
-        <w:t xml:space="preserve">Green: </w:t>
-      </w:r>
-      <w:r>
-        <w:rPr>
-          <w:rFonts w:ascii="Arial" w:eastAsia="Times New Roman" w:hAnsi="Arial" w:cs="Arial"/>
-          <w:color w:val="000000"/>
-        </w:rPr>
         <w:t>Despite sloshing when you shake it, it seems like the bottle is full of solid concrete when you try squeezing it.</w:t>
       </w:r>
     </w:p>
-    <w:p>
-      <w:bookmarkStart w:id="0" w:name="_GoBack"/>
-      <w:bookmarkEnd w:id="0"/>
-    </w:p>
+    <w:p/>
     <w:sectPr>
       <w:pgSz w:w="12240" w:h="15840"/>
       <w:pgMar w:top="1440" w:right="1440" w:bottom="1440" w:left="1440" w:header="720" w:footer="720" w:gutter="0"/>
@@ -1094,7 +461,7 @@
 </file>
 
 <file path=word/styles.xml><?xml version="1.0" encoding="utf-8"?>
-<w:styles xmlns:mc="http://schemas.openxmlformats.org/markup-compatibility/2006" xmlns:r="http://schemas.openxmlformats.org/officeDocument/2006/relationships" xmlns:w="http://schemas.openxmlformats.org/wordprocessingml/2006/main" xmlns:w14="http://schemas.microsoft.com/office/word/2010/wordml" xmlns:w15="http://schemas.microsoft.com/office/word/2012/wordml" mc:Ignorable="w14 w15">
+<w:styles xmlns:mc="http://schemas.openxmlformats.org/markup-compatibility/2006" xmlns:r="http://schemas.openxmlformats.org/officeDocument/2006/relationships" xmlns:w="http://schemas.openxmlformats.org/wordprocessingml/2006/main" xmlns:w14="http://schemas.microsoft.com/office/word/2010/wordml" xmlns:w15="http://schemas.microsoft.com/office/word/2012/wordml" xmlns:w16se="http://schemas.microsoft.com/office/word/2015/wordml/symex" mc:Ignorable="w14 w15 w16se">
   <w:docDefaults>
     <w:rPrDefault>
       <w:rPr>
@@ -1792,4 +1159,16 @@
     </a:ext>
   </a:extLst>
 </a:theme>
+</file>
+
+<file path=customXml/item1.xml><?xml version="1.0" encoding="utf-8"?>
+<b:Sources xmlns:b="http://schemas.openxmlformats.org/officeDocument/2006/bibliography" xmlns="http://schemas.openxmlformats.org/officeDocument/2006/bibliography" SelectedStyle="\APASixthEditionOfficeOnline.xsl" StyleName="APA" Version="6"/>
+</file>
+
+<file path=customXml/itemProps1.xml><?xml version="1.0" encoding="utf-8"?>
+<ds:datastoreItem xmlns:ds="http://schemas.openxmlformats.org/officeDocument/2006/customXml" ds:itemID="{11C5F281-7CCB-4427-8B3F-BF8438BD744F}">
+  <ds:schemaRefs>
+    <ds:schemaRef ds:uri="http://schemas.openxmlformats.org/officeDocument/2006/bibliography"/>
+  </ds:schemaRefs>
+</ds:datastoreItem>
 </file>
</xml_diff>